<commit_message>
agreggue master a gato
</commit_message>
<xml_diff>
--- a/Gato.docx
+++ b/Gato.docx
@@ -30,6 +30,16 @@
       <w:proofErr w:type="spellEnd"/>
       <w:r>
         <w:t xml:space="preserve"> numero de vidas;</w:t>
+      </w:r>
+    </w:p>
+    <w:p>
+      <w:proofErr w:type="spellStart"/>
+      <w:r>
+        <w:t>int</w:t>
+      </w:r>
+      <w:proofErr w:type="spellEnd"/>
+      <w:r>
+        <w:t xml:space="preserve"> master;</w:t>
       </w:r>
       <w:bookmarkStart w:id="0" w:name="_GoBack"/>
       <w:bookmarkEnd w:id="0"/>

</xml_diff>